<commit_message>
04 - Colecciones (100%)
</commit_message>
<xml_diff>
--- a/assets/esquema-colecciones.docx
+++ b/assets/esquema-colecciones.docx
@@ -8,9 +8,9 @@
           <w:noProof/>
         </w:rPr>
         <w:drawing>
-          <wp:inline distT="0" distB="0" distL="0" distR="0" wp14:anchorId="6B297F8E" wp14:editId="29DB8561">
-            <wp:extent cx="8939174" cy="3150235"/>
-            <wp:effectExtent l="0" t="0" r="0" b="50165"/>
+          <wp:inline distT="0" distB="0" distL="0" distR="0" wp14:anchorId="6B297F8E" wp14:editId="6D993583">
+            <wp:extent cx="8938895" cy="3182112"/>
+            <wp:effectExtent l="0" t="19050" r="14605" b="56515"/>
             <wp:docPr id="1" name="Diagrama 1"/>
             <wp:cNvGraphicFramePr/>
             <a:graphic xmlns:a="http://schemas.openxmlformats.org/drawingml/2006/main">
@@ -2080,8 +2080,8 @@
       </dsp:nvSpPr>
       <dsp:spPr>
         <a:xfrm>
-          <a:off x="7942902" y="1859829"/>
-          <a:ext cx="91440" cy="455762"/>
+          <a:off x="7977784" y="1878601"/>
+          <a:ext cx="91440" cy="460298"/>
         </a:xfrm>
         <a:custGeom>
           <a:avLst/>
@@ -2095,7 +2095,7 @@
                 <a:pt x="45720" y="0"/>
               </a:moveTo>
               <a:lnTo>
-                <a:pt x="45720" y="455762"/>
+                <a:pt x="45720" y="460298"/>
               </a:lnTo>
             </a:path>
           </a:pathLst>
@@ -2132,8 +2132,8 @@
       </dsp:nvSpPr>
       <dsp:spPr>
         <a:xfrm>
-          <a:off x="4870932" y="1910344"/>
-          <a:ext cx="461908" cy="795176"/>
+          <a:off x="4874787" y="1929618"/>
+          <a:ext cx="466505" cy="803090"/>
         </a:xfrm>
         <a:custGeom>
           <a:avLst/>
@@ -2147,10 +2147,10 @@
                 <a:pt x="0" y="0"/>
               </a:moveTo>
               <a:lnTo>
-                <a:pt x="0" y="795176"/>
+                <a:pt x="0" y="803090"/>
               </a:lnTo>
               <a:lnTo>
-                <a:pt x="461908" y="795176"/>
+                <a:pt x="466505" y="803090"/>
               </a:lnTo>
             </a:path>
           </a:pathLst>
@@ -2187,8 +2187,8 @@
       </dsp:nvSpPr>
       <dsp:spPr>
         <a:xfrm>
-          <a:off x="3442445" y="738952"/>
-          <a:ext cx="715995" cy="802495"/>
+          <a:off x="3432084" y="746569"/>
+          <a:ext cx="723121" cy="810481"/>
         </a:xfrm>
         <a:custGeom>
           <a:avLst/>
@@ -2202,10 +2202,10 @@
                 <a:pt x="0" y="0"/>
               </a:moveTo>
               <a:lnTo>
-                <a:pt x="0" y="802495"/>
+                <a:pt x="0" y="810481"/>
               </a:lnTo>
               <a:lnTo>
-                <a:pt x="715995" y="802495"/>
+                <a:pt x="723121" y="810481"/>
               </a:lnTo>
             </a:path>
           </a:pathLst>
@@ -2242,8 +2242,8 @@
       </dsp:nvSpPr>
       <dsp:spPr>
         <a:xfrm>
-          <a:off x="1686967" y="1910351"/>
-          <a:ext cx="250582" cy="736618"/>
+          <a:off x="1659136" y="1929626"/>
+          <a:ext cx="253076" cy="743948"/>
         </a:xfrm>
         <a:custGeom>
           <a:avLst/>
@@ -2254,13 +2254,13 @@
           <a:pathLst>
             <a:path>
               <a:moveTo>
-                <a:pt x="250582" y="0"/>
+                <a:pt x="253076" y="0"/>
               </a:moveTo>
               <a:lnTo>
-                <a:pt x="250582" y="736618"/>
+                <a:pt x="253076" y="743948"/>
               </a:lnTo>
               <a:lnTo>
-                <a:pt x="0" y="736618"/>
+                <a:pt x="0" y="743948"/>
               </a:lnTo>
             </a:path>
           </a:pathLst>
@@ -2297,8 +2297,8 @@
       </dsp:nvSpPr>
       <dsp:spPr>
         <a:xfrm>
-          <a:off x="2650041" y="738952"/>
-          <a:ext cx="792403" cy="802503"/>
+          <a:off x="2631794" y="746569"/>
+          <a:ext cx="800289" cy="810489"/>
         </a:xfrm>
         <a:custGeom>
           <a:avLst/>
@@ -2309,13 +2309,13 @@
           <a:pathLst>
             <a:path>
               <a:moveTo>
-                <a:pt x="792403" y="0"/>
+                <a:pt x="800289" y="0"/>
               </a:moveTo>
               <a:lnTo>
-                <a:pt x="792403" y="802503"/>
+                <a:pt x="800289" y="810489"/>
               </a:lnTo>
               <a:lnTo>
-                <a:pt x="0" y="802503"/>
+                <a:pt x="0" y="810489"/>
               </a:lnTo>
             </a:path>
           </a:pathLst>
@@ -2354,8 +2354,8 @@
       </dsp:nvSpPr>
       <dsp:spPr>
         <a:xfrm>
-          <a:off x="2729954" y="1159"/>
-          <a:ext cx="1424982" cy="737792"/>
+          <a:off x="2712502" y="1434"/>
+          <a:ext cx="1439163" cy="745135"/>
         </a:xfrm>
         <a:prstGeom prst="rect">
           <a:avLst/>
@@ -2392,12 +2392,12 @@
         </a:fontRef>
       </dsp:style>
       <dsp:txBody>
-        <a:bodyPr spcFirstLastPara="0" vert="horz" wrap="square" lIns="16510" tIns="16510" rIns="16510" bIns="104111" numCol="1" spcCol="1270" anchor="ctr" anchorCtr="0">
+        <a:bodyPr spcFirstLastPara="0" vert="horz" wrap="square" lIns="17145" tIns="17145" rIns="17145" bIns="105147" numCol="1" spcCol="1270" anchor="ctr" anchorCtr="0">
           <a:noAutofit/>
         </a:bodyPr>
         <a:lstStyle/>
         <a:p>
-          <a:pPr marL="0" lvl="0" indent="0" algn="ctr" defTabSz="1155700">
+          <a:pPr marL="0" lvl="0" indent="0" algn="ctr" defTabSz="1200150">
             <a:lnSpc>
               <a:spcPct val="90000"/>
             </a:lnSpc>
@@ -2410,14 +2410,14 @@
             <a:buNone/>
           </a:pPr>
           <a:r>
-            <a:rPr lang="es-ES" sz="2600" kern="1200"/>
+            <a:rPr lang="es-ES" sz="2700" kern="1200"/>
             <a:t>Collection</a:t>
           </a:r>
         </a:p>
       </dsp:txBody>
       <dsp:txXfrm>
-        <a:off x="2729954" y="1159"/>
-        <a:ext cx="1424982" cy="737792"/>
+        <a:off x="2712502" y="1434"/>
+        <a:ext cx="1439163" cy="745135"/>
       </dsp:txXfrm>
     </dsp:sp>
     <dsp:sp modelId="{902E3A8C-633E-48AF-86A8-2432B57B6553}">
@@ -2427,8 +2427,8 @@
       </dsp:nvSpPr>
       <dsp:spPr>
         <a:xfrm>
-          <a:off x="3014950" y="574998"/>
-          <a:ext cx="1282484" cy="245930"/>
+          <a:off x="3000335" y="580983"/>
+          <a:ext cx="1295247" cy="248378"/>
         </a:xfrm>
         <a:prstGeom prst="rect">
           <a:avLst/>
@@ -2488,8 +2488,8 @@
         </a:p>
       </dsp:txBody>
       <dsp:txXfrm>
-        <a:off x="3014950" y="574998"/>
-        <a:ext cx="1282484" cy="245930"/>
+        <a:off x="3000335" y="580983"/>
+        <a:ext cx="1295247" cy="248378"/>
       </dsp:txXfrm>
     </dsp:sp>
     <dsp:sp modelId="{EDDEBB9A-371F-42B0-BD64-0B0C4322ECCB}">
@@ -2499,8 +2499,8 @@
       </dsp:nvSpPr>
       <dsp:spPr>
         <a:xfrm>
-          <a:off x="1225059" y="1172558"/>
-          <a:ext cx="1424982" cy="737792"/>
+          <a:off x="1192630" y="1184491"/>
+          <a:ext cx="1439163" cy="745135"/>
         </a:xfrm>
         <a:prstGeom prst="rect">
           <a:avLst/>
@@ -2538,12 +2538,12 @@
         </a:fontRef>
       </dsp:style>
       <dsp:txBody>
-        <a:bodyPr spcFirstLastPara="0" vert="horz" wrap="square" lIns="16510" tIns="16510" rIns="16510" bIns="104111" numCol="1" spcCol="1270" anchor="ctr" anchorCtr="0">
+        <a:bodyPr spcFirstLastPara="0" vert="horz" wrap="square" lIns="17145" tIns="17145" rIns="17145" bIns="105147" numCol="1" spcCol="1270" anchor="ctr" anchorCtr="0">
           <a:noAutofit/>
         </a:bodyPr>
         <a:lstStyle/>
         <a:p>
-          <a:pPr marL="0" lvl="0" indent="0" algn="ctr" defTabSz="1155700">
+          <a:pPr marL="0" lvl="0" indent="0" algn="ctr" defTabSz="1200150">
             <a:lnSpc>
               <a:spcPct val="90000"/>
             </a:lnSpc>
@@ -2556,14 +2556,14 @@
             <a:buNone/>
           </a:pPr>
           <a:r>
-            <a:rPr lang="es-ES" sz="2600" kern="1200"/>
+            <a:rPr lang="es-ES" sz="2700" kern="1200"/>
             <a:t>Set</a:t>
           </a:r>
         </a:p>
       </dsp:txBody>
       <dsp:txXfrm>
-        <a:off x="1225059" y="1172558"/>
-        <a:ext cx="1424982" cy="737792"/>
+        <a:off x="1192630" y="1184491"/>
+        <a:ext cx="1439163" cy="745135"/>
       </dsp:txXfrm>
     </dsp:sp>
     <dsp:sp modelId="{357EB5D4-17F8-430D-AABF-B6D6B408C2AA}">
@@ -2573,8 +2573,8 @@
       </dsp:nvSpPr>
       <dsp:spPr>
         <a:xfrm>
-          <a:off x="1488096" y="1702472"/>
-          <a:ext cx="1282484" cy="245930"/>
+          <a:off x="1458286" y="1719677"/>
+          <a:ext cx="1295247" cy="248378"/>
         </a:xfrm>
         <a:prstGeom prst="rect">
           <a:avLst/>
@@ -2634,8 +2634,8 @@
         </a:p>
       </dsp:txBody>
       <dsp:txXfrm>
-        <a:off x="1488096" y="1702472"/>
-        <a:ext cx="1282484" cy="245930"/>
+        <a:off x="1458286" y="1719677"/>
+        <a:ext cx="1295247" cy="248378"/>
       </dsp:txXfrm>
     </dsp:sp>
     <dsp:sp modelId="{6D453FB5-CDF1-44EE-B35A-F5D3FEE6211C}">
@@ -2645,8 +2645,8 @@
       </dsp:nvSpPr>
       <dsp:spPr>
         <a:xfrm>
-          <a:off x="261985" y="2278073"/>
-          <a:ext cx="1424982" cy="737792"/>
+          <a:off x="219972" y="2301007"/>
+          <a:ext cx="1439163" cy="745135"/>
         </a:xfrm>
         <a:prstGeom prst="rect">
           <a:avLst/>
@@ -2684,12 +2684,12 @@
         </a:fontRef>
       </dsp:style>
       <dsp:txBody>
-        <a:bodyPr spcFirstLastPara="0" vert="horz" wrap="square" lIns="16510" tIns="16510" rIns="16510" bIns="104111" numCol="1" spcCol="1270" anchor="ctr" anchorCtr="0">
+        <a:bodyPr spcFirstLastPara="0" vert="horz" wrap="square" lIns="17145" tIns="17145" rIns="17145" bIns="105147" numCol="1" spcCol="1270" anchor="ctr" anchorCtr="0">
           <a:noAutofit/>
         </a:bodyPr>
         <a:lstStyle/>
         <a:p>
-          <a:pPr marL="0" lvl="0" indent="0" algn="ctr" defTabSz="1155700">
+          <a:pPr marL="0" lvl="0" indent="0" algn="ctr" defTabSz="1200150">
             <a:lnSpc>
               <a:spcPct val="90000"/>
             </a:lnSpc>
@@ -2702,14 +2702,14 @@
             <a:buNone/>
           </a:pPr>
           <a:r>
-            <a:rPr lang="es-ES" sz="2600" kern="1200"/>
+            <a:rPr lang="es-ES" sz="2700" kern="1200"/>
             <a:t>TreeSet</a:t>
           </a:r>
         </a:p>
       </dsp:txBody>
       <dsp:txXfrm>
-        <a:off x="261985" y="2278073"/>
-        <a:ext cx="1424982" cy="737792"/>
+        <a:off x="219972" y="2301007"/>
+        <a:ext cx="1439163" cy="745135"/>
       </dsp:txXfrm>
     </dsp:sp>
     <dsp:sp modelId="{31A093F4-8615-4A1E-94B8-163D8308FC3D}">
@@ -2719,8 +2719,8 @@
       </dsp:nvSpPr>
       <dsp:spPr>
         <a:xfrm>
-          <a:off x="488356" y="2851895"/>
-          <a:ext cx="1282484" cy="245930"/>
+          <a:off x="448596" y="2880539"/>
+          <a:ext cx="1295247" cy="248378"/>
         </a:xfrm>
         <a:prstGeom prst="rect">
           <a:avLst/>
@@ -2780,8 +2780,8 @@
         </a:p>
       </dsp:txBody>
       <dsp:txXfrm>
-        <a:off x="488356" y="2851895"/>
-        <a:ext cx="1282484" cy="245930"/>
+        <a:off x="448596" y="2880539"/>
+        <a:ext cx="1295247" cy="248378"/>
       </dsp:txXfrm>
     </dsp:sp>
     <dsp:sp modelId="{BB71C8FD-F607-4F1C-A3BF-1AA4692F995A}">
@@ -2791,8 +2791,8 @@
       </dsp:nvSpPr>
       <dsp:spPr>
         <a:xfrm>
-          <a:off x="4158441" y="1172551"/>
-          <a:ext cx="1424982" cy="737792"/>
+          <a:off x="4155205" y="1184483"/>
+          <a:ext cx="1439163" cy="745135"/>
         </a:xfrm>
         <a:prstGeom prst="rect">
           <a:avLst/>
@@ -2830,12 +2830,12 @@
         </a:fontRef>
       </dsp:style>
       <dsp:txBody>
-        <a:bodyPr spcFirstLastPara="0" vert="horz" wrap="square" lIns="16510" tIns="16510" rIns="16510" bIns="104111" numCol="1" spcCol="1270" anchor="ctr" anchorCtr="0">
+        <a:bodyPr spcFirstLastPara="0" vert="horz" wrap="square" lIns="17145" tIns="17145" rIns="17145" bIns="105147" numCol="1" spcCol="1270" anchor="ctr" anchorCtr="0">
           <a:noAutofit/>
         </a:bodyPr>
         <a:lstStyle/>
         <a:p>
-          <a:pPr marL="0" lvl="0" indent="0" algn="ctr" defTabSz="1155700">
+          <a:pPr marL="0" lvl="0" indent="0" algn="ctr" defTabSz="1200150">
             <a:lnSpc>
               <a:spcPct val="90000"/>
             </a:lnSpc>
@@ -2848,14 +2848,14 @@
             <a:buNone/>
           </a:pPr>
           <a:r>
-            <a:rPr lang="es-ES" sz="2600" kern="1200"/>
+            <a:rPr lang="es-ES" sz="2700" kern="1200"/>
             <a:t>List</a:t>
           </a:r>
         </a:p>
       </dsp:txBody>
       <dsp:txXfrm>
-        <a:off x="4158441" y="1172551"/>
-        <a:ext cx="1424982" cy="737792"/>
+        <a:off x="4155205" y="1184483"/>
+        <a:ext cx="1439163" cy="745135"/>
       </dsp:txXfrm>
     </dsp:sp>
     <dsp:sp modelId="{1F59F881-05A9-4251-A4D2-B592235CFC9F}">
@@ -2865,8 +2865,8 @@
       </dsp:nvSpPr>
       <dsp:spPr>
         <a:xfrm>
-          <a:off x="4406867" y="1768305"/>
-          <a:ext cx="1282484" cy="245930"/>
+          <a:off x="4406103" y="1786166"/>
+          <a:ext cx="1295247" cy="248378"/>
         </a:xfrm>
         <a:prstGeom prst="rect">
           <a:avLst/>
@@ -2926,8 +2926,8 @@
         </a:p>
       </dsp:txBody>
       <dsp:txXfrm>
-        <a:off x="4406867" y="1768305"/>
-        <a:ext cx="1282484" cy="245930"/>
+        <a:off x="4406103" y="1786166"/>
+        <a:ext cx="1295247" cy="248378"/>
       </dsp:txXfrm>
     </dsp:sp>
     <dsp:sp modelId="{242AE7D9-9C55-43F8-B3C0-176FB2C3D5CE}">
@@ -2937,8 +2937,8 @@
       </dsp:nvSpPr>
       <dsp:spPr>
         <a:xfrm>
-          <a:off x="5332841" y="2336624"/>
-          <a:ext cx="1424982" cy="737792"/>
+          <a:off x="5341292" y="2360141"/>
+          <a:ext cx="1439163" cy="745135"/>
         </a:xfrm>
         <a:prstGeom prst="rect">
           <a:avLst/>
@@ -2976,12 +2976,12 @@
         </a:fontRef>
       </dsp:style>
       <dsp:txBody>
-        <a:bodyPr spcFirstLastPara="0" vert="horz" wrap="square" lIns="16510" tIns="16510" rIns="16510" bIns="104111" numCol="1" spcCol="1270" anchor="ctr" anchorCtr="0">
+        <a:bodyPr spcFirstLastPara="0" vert="horz" wrap="square" lIns="17145" tIns="17145" rIns="17145" bIns="105147" numCol="1" spcCol="1270" anchor="ctr" anchorCtr="0">
           <a:noAutofit/>
         </a:bodyPr>
         <a:lstStyle/>
         <a:p>
-          <a:pPr marL="0" lvl="0" indent="0" algn="ctr" defTabSz="1155700">
+          <a:pPr marL="0" lvl="0" indent="0" algn="ctr" defTabSz="1200150">
             <a:lnSpc>
               <a:spcPct val="90000"/>
             </a:lnSpc>
@@ -2994,14 +2994,14 @@
             <a:buNone/>
           </a:pPr>
           <a:r>
-            <a:rPr lang="es-ES" sz="2600" kern="1200"/>
+            <a:rPr lang="es-ES" sz="2700" kern="1200"/>
             <a:t>ArrayList</a:t>
           </a:r>
         </a:p>
       </dsp:txBody>
       <dsp:txXfrm>
-        <a:off x="5332841" y="2336624"/>
-        <a:ext cx="1424982" cy="737792"/>
+        <a:off x="5341292" y="2360141"/>
+        <a:ext cx="1439163" cy="745135"/>
       </dsp:txXfrm>
     </dsp:sp>
     <dsp:sp modelId="{BDB48A23-ACC4-4FE5-8E94-6A7ABEF4326B}">
@@ -3011,8 +3011,8 @@
       </dsp:nvSpPr>
       <dsp:spPr>
         <a:xfrm>
-          <a:off x="5551953" y="2895825"/>
-          <a:ext cx="1282484" cy="245930"/>
+          <a:off x="5562585" y="2924907"/>
+          <a:ext cx="1295247" cy="248378"/>
         </a:xfrm>
         <a:prstGeom prst="rect">
           <a:avLst/>
@@ -3072,8 +3072,8 @@
         </a:p>
       </dsp:txBody>
       <dsp:txXfrm>
-        <a:off x="5551953" y="2895825"/>
-        <a:ext cx="1282484" cy="245930"/>
+        <a:off x="5562585" y="2924907"/>
+        <a:ext cx="1295247" cy="248378"/>
       </dsp:txXfrm>
     </dsp:sp>
     <dsp:sp modelId="{D6BD6092-604C-408E-856A-1836DD6E2F5E}">
@@ -3083,8 +3083,8 @@
       </dsp:nvSpPr>
       <dsp:spPr>
         <a:xfrm>
-          <a:off x="7276131" y="1122036"/>
-          <a:ext cx="1424982" cy="737792"/>
+          <a:off x="7303922" y="1133465"/>
+          <a:ext cx="1439163" cy="745135"/>
         </a:xfrm>
         <a:prstGeom prst="rect">
           <a:avLst/>
@@ -3126,12 +3126,12 @@
         </a:fontRef>
       </dsp:style>
       <dsp:txBody>
-        <a:bodyPr spcFirstLastPara="0" vert="horz" wrap="square" lIns="16510" tIns="16510" rIns="16510" bIns="104111" numCol="1" spcCol="1270" anchor="ctr" anchorCtr="0">
+        <a:bodyPr spcFirstLastPara="0" vert="horz" wrap="square" lIns="17145" tIns="17145" rIns="17145" bIns="105147" numCol="1" spcCol="1270" anchor="ctr" anchorCtr="0">
           <a:noAutofit/>
         </a:bodyPr>
         <a:lstStyle/>
         <a:p>
-          <a:pPr marL="0" lvl="0" indent="0" algn="ctr" defTabSz="1155700">
+          <a:pPr marL="0" lvl="0" indent="0" algn="ctr" defTabSz="1200150">
             <a:lnSpc>
               <a:spcPct val="90000"/>
             </a:lnSpc>
@@ -3144,14 +3144,14 @@
             <a:buNone/>
           </a:pPr>
           <a:r>
-            <a:rPr lang="es-ES" sz="2600" kern="1200"/>
+            <a:rPr lang="es-ES" sz="2700" kern="1200"/>
             <a:t>Map</a:t>
           </a:r>
         </a:p>
       </dsp:txBody>
       <dsp:txXfrm>
-        <a:off x="7276131" y="1122036"/>
-        <a:ext cx="1424982" cy="737792"/>
+        <a:off x="7303922" y="1133465"/>
+        <a:ext cx="1439163" cy="745135"/>
       </dsp:txXfrm>
     </dsp:sp>
     <dsp:sp modelId="{0B693773-4400-4778-8588-50F0E9D7A13B}">
@@ -3161,8 +3161,8 @@
       </dsp:nvSpPr>
       <dsp:spPr>
         <a:xfrm>
-          <a:off x="7561199" y="1688502"/>
-          <a:ext cx="1282484" cy="245930"/>
+          <a:off x="7591827" y="1705569"/>
+          <a:ext cx="1295247" cy="248378"/>
         </a:xfrm>
         <a:prstGeom prst="rect">
           <a:avLst/>
@@ -3227,8 +3227,8 @@
         </a:p>
       </dsp:txBody>
       <dsp:txXfrm>
-        <a:off x="7561199" y="1688502"/>
-        <a:ext cx="1282484" cy="245930"/>
+        <a:off x="7591827" y="1705569"/>
+        <a:ext cx="1295247" cy="248378"/>
       </dsp:txXfrm>
     </dsp:sp>
     <dsp:sp modelId="{29E41A3B-F599-42CC-B861-1479FF0A246A}">
@@ -3238,8 +3238,8 @@
       </dsp:nvSpPr>
       <dsp:spPr>
         <a:xfrm>
-          <a:off x="7276131" y="2315591"/>
-          <a:ext cx="1424982" cy="737792"/>
+          <a:off x="7303922" y="2338899"/>
+          <a:ext cx="1439163" cy="745135"/>
         </a:xfrm>
         <a:prstGeom prst="rect">
           <a:avLst/>
@@ -3276,12 +3276,12 @@
         </a:fontRef>
       </dsp:style>
       <dsp:txBody>
-        <a:bodyPr spcFirstLastPara="0" vert="horz" wrap="square" lIns="16510" tIns="16510" rIns="16510" bIns="104111" numCol="1" spcCol="1270" anchor="ctr" anchorCtr="0">
+        <a:bodyPr spcFirstLastPara="0" vert="horz" wrap="square" lIns="17145" tIns="17145" rIns="17145" bIns="105147" numCol="1" spcCol="1270" anchor="ctr" anchorCtr="0">
           <a:noAutofit/>
         </a:bodyPr>
         <a:lstStyle/>
         <a:p>
-          <a:pPr marL="0" lvl="0" indent="0" algn="ctr" defTabSz="1155700">
+          <a:pPr marL="0" lvl="0" indent="0" algn="ctr" defTabSz="1200150">
             <a:lnSpc>
               <a:spcPct val="90000"/>
             </a:lnSpc>
@@ -3294,14 +3294,14 @@
             <a:buNone/>
           </a:pPr>
           <a:r>
-            <a:rPr lang="es-ES" sz="2600" kern="1200"/>
+            <a:rPr lang="es-ES" sz="2700" kern="1200"/>
             <a:t>HashMap</a:t>
           </a:r>
         </a:p>
       </dsp:txBody>
       <dsp:txXfrm>
-        <a:off x="7276131" y="2315591"/>
-        <a:ext cx="1424982" cy="737792"/>
+        <a:off x="7303922" y="2338899"/>
+        <a:ext cx="1439163" cy="745135"/>
       </dsp:txXfrm>
     </dsp:sp>
     <dsp:sp modelId="{FBAD2650-9758-4C34-919C-F1C887538C30}">
@@ -3311,8 +3311,8 @@
       </dsp:nvSpPr>
       <dsp:spPr>
         <a:xfrm>
-          <a:off x="7561199" y="2852575"/>
-          <a:ext cx="1282484" cy="245930"/>
+          <a:off x="7591827" y="2881227"/>
+          <a:ext cx="1295247" cy="248378"/>
         </a:xfrm>
         <a:prstGeom prst="rect">
           <a:avLst/>
@@ -3377,8 +3377,8 @@
         </a:p>
       </dsp:txBody>
       <dsp:txXfrm>
-        <a:off x="7561199" y="2852575"/>
-        <a:ext cx="1282484" cy="245930"/>
+        <a:off x="7591827" y="2881227"/>
+        <a:ext cx="1295247" cy="248378"/>
       </dsp:txXfrm>
     </dsp:sp>
   </dsp:spTree>

</xml_diff>

<commit_message>
Update: Actualizado las flechas del diagrama
</commit_message>
<xml_diff>
--- a/assets/esquema-colecciones.docx
+++ b/assets/esquema-colecciones.docx
@@ -1,6 +1,6 @@
 
 <file path=word/document.xml><?xml version="1.0" encoding="utf-8"?>
-<w:document xmlns:wpc="http://schemas.microsoft.com/office/word/2010/wordprocessingCanvas" xmlns:cx="http://schemas.microsoft.com/office/drawing/2014/chartex" xmlns:cx1="http://schemas.microsoft.com/office/drawing/2015/9/8/chartex" xmlns:cx2="http://schemas.microsoft.com/office/drawing/2015/10/21/chartex" xmlns:cx3="http://schemas.microsoft.com/office/drawing/2016/5/9/chartex" xmlns:cx4="http://schemas.microsoft.com/office/drawing/2016/5/10/chartex" xmlns:cx5="http://schemas.microsoft.com/office/drawing/2016/5/11/chartex" xmlns:cx6="http://schemas.microsoft.com/office/drawing/2016/5/12/chartex" xmlns:cx7="http://schemas.microsoft.com/office/drawing/2016/5/13/chartex" xmlns:cx8="http://schemas.microsoft.com/office/drawing/2016/5/14/chartex" xmlns:mc="http://schemas.openxmlformats.org/markup-compatibility/2006" xmlns:aink="http://schemas.microsoft.com/office/drawing/2016/ink" xmlns:am3d="http://schemas.microsoft.com/office/drawing/2017/model3d" xmlns:o="urn:schemas-microsoft-com:office:office" xmlns:r="http://schemas.openxmlformats.org/officeDocument/2006/relationships" xmlns:m="http://schemas.openxmlformats.org/officeDocument/2006/math" xmlns:v="urn:schemas-microsoft-com:vml" xmlns:wp14="http://schemas.microsoft.com/office/word/2010/wordprocessingDrawing" xmlns:wp="http://schemas.openxmlformats.org/drawingml/2006/wordprocessingDrawing" xmlns:w10="urn:schemas-microsoft-com:office:word" xmlns:w="http://schemas.openxmlformats.org/wordprocessingml/2006/main" xmlns:w14="http://schemas.microsoft.com/office/word/2010/wordml" xmlns:w15="http://schemas.microsoft.com/office/word/2012/wordml" xmlns:w16cex="http://schemas.microsoft.com/office/word/2018/wordml/cex" xmlns:w16cid="http://schemas.microsoft.com/office/word/2016/wordml/cid" xmlns:w16="http://schemas.microsoft.com/office/word/2018/wordml" xmlns:w16sdtdh="http://schemas.microsoft.com/office/word/2020/wordml/sdtdatahash" xmlns:w16se="http://schemas.microsoft.com/office/word/2015/wordml/symex" xmlns:wpg="http://schemas.microsoft.com/office/word/2010/wordprocessingGroup" xmlns:wpi="http://schemas.microsoft.com/office/word/2010/wordprocessingInk" xmlns:wne="http://schemas.microsoft.com/office/word/2006/wordml" xmlns:wps="http://schemas.microsoft.com/office/word/2010/wordprocessingShape" mc:Ignorable="w14 w15 w16se w16cid w16 w16cex w16sdtdh wp14">
+<w:document xmlns:wpc="http://schemas.microsoft.com/office/word/2010/wordprocessingCanvas" xmlns:cx="http://schemas.microsoft.com/office/drawing/2014/chartex" xmlns:cx1="http://schemas.microsoft.com/office/drawing/2015/9/8/chartex" xmlns:cx2="http://schemas.microsoft.com/office/drawing/2015/10/21/chartex" xmlns:cx3="http://schemas.microsoft.com/office/drawing/2016/5/9/chartex" xmlns:cx4="http://schemas.microsoft.com/office/drawing/2016/5/10/chartex" xmlns:cx5="http://schemas.microsoft.com/office/drawing/2016/5/11/chartex" xmlns:cx6="http://schemas.microsoft.com/office/drawing/2016/5/12/chartex" xmlns:cx7="http://schemas.microsoft.com/office/drawing/2016/5/13/chartex" xmlns:cx8="http://schemas.microsoft.com/office/drawing/2016/5/14/chartex" xmlns:mc="http://schemas.openxmlformats.org/markup-compatibility/2006" xmlns:aink="http://schemas.microsoft.com/office/drawing/2016/ink" xmlns:am3d="http://schemas.microsoft.com/office/drawing/2017/model3d" xmlns:o="urn:schemas-microsoft-com:office:office" xmlns:oel="http://schemas.microsoft.com/office/2019/extlst" xmlns:r="http://schemas.openxmlformats.org/officeDocument/2006/relationships" xmlns:m="http://schemas.openxmlformats.org/officeDocument/2006/math" xmlns:v="urn:schemas-microsoft-com:vml" xmlns:wp14="http://schemas.microsoft.com/office/word/2010/wordprocessingDrawing" xmlns:wp="http://schemas.openxmlformats.org/drawingml/2006/wordprocessingDrawing" xmlns:w10="urn:schemas-microsoft-com:office:word" xmlns:w="http://schemas.openxmlformats.org/wordprocessingml/2006/main" xmlns:w14="http://schemas.microsoft.com/office/word/2010/wordml" xmlns:w15="http://schemas.microsoft.com/office/word/2012/wordml" xmlns:w16cex="http://schemas.microsoft.com/office/word/2018/wordml/cex" xmlns:w16cid="http://schemas.microsoft.com/office/word/2016/wordml/cid" xmlns:w16="http://schemas.microsoft.com/office/word/2018/wordml" xmlns:w16sdtdh="http://schemas.microsoft.com/office/word/2020/wordml/sdtdatahash" xmlns:w16se="http://schemas.microsoft.com/office/word/2015/wordml/symex" xmlns:wpg="http://schemas.microsoft.com/office/word/2010/wordprocessingGroup" xmlns:wpi="http://schemas.microsoft.com/office/word/2010/wordprocessingInk" xmlns:wne="http://schemas.microsoft.com/office/word/2006/wordml" xmlns:wps="http://schemas.microsoft.com/office/word/2010/wordprocessingShape" mc:Ignorable="w14 w15 w16se w16cid w16 w16cex w16sdtdh wp14">
   <w:body>
     <w:p>
       <w:r>
@@ -8,7 +8,7 @@
           <w:noProof/>
         </w:rPr>
         <w:drawing>
-          <wp:inline distT="0" distB="0" distL="0" distR="0" wp14:anchorId="6B297F8E" wp14:editId="6D993583">
+          <wp:inline distT="0" distB="0" distL="0" distR="0" wp14:anchorId="6B297F8E" wp14:editId="2D25C9C1">
             <wp:extent cx="8938895" cy="3182112"/>
             <wp:effectExtent l="0" t="19050" r="14605" b="56515"/>
             <wp:docPr id="1" name="Diagrama 1"/>
@@ -1342,14 +1342,14 @@
         </dgm:style>
       </dgm:prSet>
       <dgm:spPr>
-        <a:ln w="12700" cap="flat" cmpd="sng" algn="ctr">
+        <a:ln w="9525" cap="flat" cmpd="sng" algn="ctr">
           <a:solidFill>
             <a:srgbClr val="C00000"/>
           </a:solidFill>
           <a:prstDash val="solid"/>
           <a:miter lim="800000"/>
-          <a:headEnd type="none" w="med" len="med"/>
-          <a:tailEnd type="triangle" w="lg" len="lg"/>
+          <a:headEnd type="triangle" w="lg" len="lg"/>
+          <a:tailEnd type="none" w="lg" len="lg"/>
         </a:ln>
       </dgm:spPr>
       <dgm:t>
@@ -1444,8 +1444,8 @@
           <a:solidFill>
             <a:srgbClr val="FFC000"/>
           </a:solidFill>
-          <a:headEnd w="lg" len="lg"/>
-          <a:tailEnd type="triangle" w="lg" len="lg"/>
+          <a:headEnd type="triangle" w="lg" len="lg"/>
+          <a:tailEnd type="none" w="lg" len="lg"/>
         </a:ln>
       </dgm:spPr>
       <dgm:t>
@@ -1491,12 +1491,12 @@
     <dgm:pt modelId="{210FCCE7-BF31-4078-A785-AC95FA22F8FF}" type="parTrans" cxnId="{E7D5F7D3-4022-49C2-8A42-FE1E9132272D}">
       <dgm:prSet/>
       <dgm:spPr>
-        <a:ln>
+        <a:ln w="9525">
           <a:solidFill>
             <a:srgbClr val="C00000"/>
           </a:solidFill>
           <a:headEnd w="lg" len="lg"/>
-          <a:tailEnd type="triangle" w="lg" len="lg"/>
+          <a:tailEnd type="none" w="lg" len="lg"/>
         </a:ln>
       </dgm:spPr>
       <dgm:t>
@@ -1552,8 +1552,8 @@
           <a:solidFill>
             <a:srgbClr val="FFC000"/>
           </a:solidFill>
-          <a:headEnd w="lg" len="lg"/>
-          <a:tailEnd type="triangle" w="lg" len="lg"/>
+          <a:headEnd type="triangle" w="lg" len="lg"/>
+          <a:tailEnd type="none" w="lg" len="lg"/>
         </a:ln>
       </dgm:spPr>
       <dgm:t>
@@ -1609,8 +1609,8 @@
           <a:solidFill>
             <a:srgbClr val="FFC000"/>
           </a:solidFill>
-          <a:headEnd w="lg" len="lg"/>
-          <a:tailEnd type="triangle" w="lg" len="lg"/>
+          <a:headEnd type="triangle" w="lg" len="lg"/>
+          <a:tailEnd type="none" w="lg" len="lg"/>
         </a:ln>
       </dgm:spPr>
       <dgm:t>
@@ -1676,7 +1676,7 @@
       <dgm:spPr/>
     </dgm:pt>
     <dgm:pt modelId="{902E3A8C-633E-48AF-86A8-2432B57B6553}" type="pres">
-      <dgm:prSet presAssocID="{AA043017-3EAD-4582-915F-70930A31924B}" presName="titleText1" presStyleLbl="fgAcc0" presStyleIdx="0" presStyleCnt="2">
+      <dgm:prSet presAssocID="{AA043017-3EAD-4582-915F-70930A31924B}" presName="titleText1" presStyleLbl="fgAcc0" presStyleIdx="0" presStyleCnt="2" custLinFactNeighborX="-392" custLinFactNeighborY="-36816">
         <dgm:presLayoutVars>
           <dgm:chMax val="0"/>
           <dgm:chPref val="0"/>
@@ -1721,7 +1721,7 @@
       <dgm:spPr/>
     </dgm:pt>
     <dgm:pt modelId="{357EB5D4-17F8-430D-AABF-B6D6B408C2AA}" type="pres">
-      <dgm:prSet presAssocID="{BA326FCD-6901-4E58-8466-4E2CA808C30A}" presName="titleText3" presStyleLbl="fgAcc2" presStyleIdx="0" presStyleCnt="4" custLinFactNeighborX="-44520" custLinFactNeighborY="-14882">
+      <dgm:prSet presAssocID="{BA326FCD-6901-4E58-8466-4E2CA808C30A}" presName="titleText3" presStyleLbl="fgAcc2" presStyleIdx="0" presStyleCnt="4" custLinFactNeighborX="-44520" custLinFactNeighborY="-31242">
         <dgm:presLayoutVars>
           <dgm:chMax val="0"/>
           <dgm:chPref val="0"/>
@@ -1811,7 +1811,7 @@
       <dgm:spPr/>
     </dgm:pt>
     <dgm:pt modelId="{1F59F881-05A9-4251-A4D2-B592235CFC9F}" type="pres">
-      <dgm:prSet presAssocID="{D63F320E-041F-4770-9D5A-01035406786D}" presName="titleText3" presStyleLbl="fgAcc2" presStyleIdx="2" presStyleCnt="4" custLinFactNeighborX="-40536" custLinFactNeighborY="11887">
+      <dgm:prSet presAssocID="{D63F320E-041F-4770-9D5A-01035406786D}" presName="titleText3" presStyleLbl="fgAcc2" presStyleIdx="2" presStyleCnt="4" custLinFactNeighborX="-40536" custLinFactNeighborY="-31059">
         <dgm:presLayoutVars>
           <dgm:chMax val="0"/>
           <dgm:chPref val="0"/>
@@ -1898,7 +1898,7 @@
       <dgm:spPr/>
     </dgm:pt>
     <dgm:pt modelId="{0B693773-4400-4778-8588-50F0E9D7A13B}" type="pres">
-      <dgm:prSet presAssocID="{BDEEBCB9-A688-477F-9836-8BE7570288EC}" presName="titleText1" presStyleLbl="fgAcc0" presStyleIdx="1" presStyleCnt="2" custLinFactY="200000" custLinFactNeighborX="56350" custLinFactNeighborY="252771">
+      <dgm:prSet presAssocID="{BDEEBCB9-A688-477F-9836-8BE7570288EC}" presName="titleText1" presStyleLbl="fgAcc0" presStyleIdx="1" presStyleCnt="2" custLinFactY="200000" custLinFactNeighborX="56350" custLinFactNeighborY="220050">
         <dgm:presLayoutVars>
           <dgm:chMax val="0"/>
           <dgm:chPref val="0"/>
@@ -2107,8 +2107,8 @@
           </a:solidFill>
           <a:prstDash val="solid"/>
           <a:miter lim="800000"/>
-          <a:headEnd w="lg" len="lg"/>
-          <a:tailEnd type="triangle" w="lg" len="lg"/>
+          <a:headEnd type="triangle" w="lg" len="lg"/>
+          <a:tailEnd type="none" w="lg" len="lg"/>
         </a:ln>
         <a:effectLst/>
       </dsp:spPr>
@@ -2162,8 +2162,8 @@
           </a:solidFill>
           <a:prstDash val="solid"/>
           <a:miter lim="800000"/>
-          <a:headEnd w="lg" len="lg"/>
-          <a:tailEnd type="triangle" w="lg" len="lg"/>
+          <a:headEnd type="triangle" w="lg" len="lg"/>
+          <a:tailEnd type="none" w="lg" len="lg"/>
         </a:ln>
         <a:effectLst/>
       </dsp:spPr>
@@ -2211,14 +2211,14 @@
           </a:pathLst>
         </a:custGeom>
         <a:noFill/>
-        <a:ln w="12700" cap="flat" cmpd="sng" algn="ctr">
+        <a:ln w="9525" cap="flat" cmpd="sng" algn="ctr">
           <a:solidFill>
             <a:srgbClr val="C00000"/>
           </a:solidFill>
           <a:prstDash val="solid"/>
           <a:miter lim="800000"/>
           <a:headEnd w="lg" len="lg"/>
-          <a:tailEnd type="triangle" w="lg" len="lg"/>
+          <a:tailEnd type="none" w="lg" len="lg"/>
         </a:ln>
         <a:effectLst/>
       </dsp:spPr>
@@ -2272,8 +2272,8 @@
           </a:solidFill>
           <a:prstDash val="solid"/>
           <a:miter lim="800000"/>
-          <a:headEnd w="lg" len="lg"/>
-          <a:tailEnd type="triangle" w="lg" len="lg"/>
+          <a:headEnd type="triangle" w="lg" len="lg"/>
+          <a:tailEnd type="none" w="lg" len="lg"/>
         </a:ln>
         <a:effectLst/>
       </dsp:spPr>
@@ -2321,14 +2321,14 @@
           </a:pathLst>
         </a:custGeom>
         <a:noFill/>
-        <a:ln w="12700" cap="flat" cmpd="sng" algn="ctr">
+        <a:ln w="9525" cap="flat" cmpd="sng" algn="ctr">
           <a:solidFill>
             <a:srgbClr val="C00000"/>
           </a:solidFill>
           <a:prstDash val="solid"/>
           <a:miter lim="800000"/>
-          <a:headEnd type="none" w="med" len="med"/>
-          <a:tailEnd type="triangle" w="lg" len="lg"/>
+          <a:headEnd type="triangle" w="lg" len="lg"/>
+          <a:tailEnd type="none" w="lg" len="lg"/>
         </a:ln>
         <a:effectLst/>
       </dsp:spPr>
@@ -2427,7 +2427,7 @@
       </dsp:nvSpPr>
       <dsp:spPr>
         <a:xfrm>
-          <a:off x="3000335" y="580983"/>
+          <a:off x="2995257" y="489540"/>
           <a:ext cx="1295247" cy="248378"/>
         </a:xfrm>
         <a:prstGeom prst="rect">
@@ -2488,7 +2488,7 @@
         </a:p>
       </dsp:txBody>
       <dsp:txXfrm>
-        <a:off x="3000335" y="580983"/>
+        <a:off x="2995257" y="489540"/>
         <a:ext cx="1295247" cy="248378"/>
       </dsp:txXfrm>
     </dsp:sp>
@@ -2573,7 +2573,7 @@
       </dsp:nvSpPr>
       <dsp:spPr>
         <a:xfrm>
-          <a:off x="1458286" y="1719677"/>
+          <a:off x="1458286" y="1679043"/>
           <a:ext cx="1295247" cy="248378"/>
         </a:xfrm>
         <a:prstGeom prst="rect">
@@ -2634,7 +2634,7 @@
         </a:p>
       </dsp:txBody>
       <dsp:txXfrm>
-        <a:off x="1458286" y="1719677"/>
+        <a:off x="1458286" y="1679043"/>
         <a:ext cx="1295247" cy="248378"/>
       </dsp:txXfrm>
     </dsp:sp>
@@ -2865,7 +2865,7 @@
       </dsp:nvSpPr>
       <dsp:spPr>
         <a:xfrm>
-          <a:off x="4406103" y="1786166"/>
+          <a:off x="4406103" y="1679497"/>
           <a:ext cx="1295247" cy="248378"/>
         </a:xfrm>
         <a:prstGeom prst="rect">
@@ -2926,7 +2926,7 @@
         </a:p>
       </dsp:txBody>
       <dsp:txXfrm>
-        <a:off x="4406103" y="1786166"/>
+        <a:off x="4406103" y="1679497"/>
         <a:ext cx="1295247" cy="248378"/>
       </dsp:txXfrm>
     </dsp:sp>
@@ -3161,7 +3161,7 @@
       </dsp:nvSpPr>
       <dsp:spPr>
         <a:xfrm>
-          <a:off x="7591827" y="1705569"/>
+          <a:off x="7591827" y="1624297"/>
           <a:ext cx="1295247" cy="248378"/>
         </a:xfrm>
         <a:prstGeom prst="rect">
@@ -3227,7 +3227,7 @@
         </a:p>
       </dsp:txBody>
       <dsp:txXfrm>
-        <a:off x="7591827" y="1705569"/>
+        <a:off x="7591827" y="1624297"/>
         <a:ext cx="1295247" cy="248378"/>
       </dsp:txXfrm>
     </dsp:sp>

</xml_diff>